<commit_message>
Actualizaci[on Certificaci[on, arreglo de descarga de detalle
</commit_message>
<xml_diff>
--- a/Automatizacion_Banrural/Data/Input/Certificacion.docx
+++ b/Automatizacion_Banrural/Data/Input/Certificacion.docx
@@ -74,7 +74,7 @@
         <w:t xml:space="preserve"> </w:t>
       </w:r>
       <w:r>
-        <w:t>15 de December del 2020</w:t>
+        <w:t>15 de Diciembre del 2020</w:t>
       </w:r>
       <w:r>
         <w:t>, En agencia</w:t>
@@ -210,7 +210,7 @@
         <w:t xml:space="preserve"> </w:t>
       </w:r>
       <w:r>
-        <w:t>28 de July del 2021</w:t>
+        <w:t>28 de Julio del 2021</w:t>
       </w:r>
       <w:r>
         <w:t>.</w:t>
@@ -322,7 +322,7 @@
           <w:lang w:eastAsia="es-GT"/>
         </w:rPr>
         <w:drawing>
-          <wp:anchor distT="0" distB="0" distL="114300" distR="114300" simplePos="0" relativeHeight="251662336" behindDoc="1" locked="0" layoutInCell="1" allowOverlap="1" wp14:anchorId="344A5C22" wp14:editId="650732A5">
+          <wp:anchor distT="0" distB="0" distL="114300" distR="114300" simplePos="0" relativeHeight="251662336" behindDoc="1" locked="0" layoutInCell="1" allowOverlap="1" wp14:anchorId="2D0A1B11" wp14:editId="26848B99">
             <wp:simplePos x="0" y="0"/>
             <wp:positionH relativeFrom="column">
               <wp:posOffset>533400</wp:posOffset>

</xml_diff>

<commit_message>
Añadido Inicio de módulo contabilidad
</commit_message>
<xml_diff>
--- a/Automatizacion_Banrural/Data/Input/Certificacion.docx
+++ b/Automatizacion_Banrural/Data/Input/Certificacion.docx
@@ -74,7 +74,7 @@
         <w:t xml:space="preserve"> </w:t>
       </w:r>
       <w:r>
-        <w:t>15 de Diciembre del 2020</w:t>
+        <w:t>20 de Julio del 2021</w:t>
       </w:r>
       <w:r>
         <w:t>, En agencia</w:t>
@@ -86,7 +86,7 @@
         <w:rPr>
           <w:b/>
         </w:rPr>
-        <w:t>(274 ) SAN LUIS JILOTEPEQUE</w:t>
+        <w:t>( 1 ) ANTIGUA GUATEMALA</w:t>
       </w:r>
       <w:r>
         <w:rPr>
@@ -104,7 +104,7 @@
         <w:rPr>
           <w:b/>
         </w:rPr>
-        <w:t xml:space="preserve">Frander Ivan Pérez Juárez </w:t>
+        <w:t>GLORIA ESTEPHANY MONROY DE LEON</w:t>
       </w:r>
       <w:r>
         <w:rPr>
@@ -119,7 +119,7 @@
         <w:t xml:space="preserve"> </w:t>
       </w:r>
       <w:r>
-        <w:t>ref</w:t>
+        <w:t>teléfono</w:t>
       </w:r>
       <w:r>
         <w:t xml:space="preserve"> No.:</w:t>
@@ -134,7 +134,7 @@
         <w:rPr>
           <w:b/>
         </w:rPr>
-        <w:t>T202111380</w:t>
+        <w:t xml:space="preserve"> 78323191</w:t>
       </w:r>
       <w:r>
         <w:rPr>
@@ -149,7 +149,7 @@
         <w:rPr>
           <w:b/>
         </w:rPr>
-        <w:t xml:space="preserve">79400792 </w:t>
+        <w:t>3788000038</w:t>
       </w:r>
       <w:r>
         <w:rPr>
@@ -210,7 +210,7 @@
         <w:t xml:space="preserve"> </w:t>
       </w:r>
       <w:r>
-        <w:t>28 de Julio del 2021</w:t>
+        <w:t>30 de Julio del 2021</w:t>
       </w:r>
       <w:r>
         <w:t>.</w:t>
@@ -322,7 +322,7 @@
           <w:lang w:eastAsia="es-GT"/>
         </w:rPr>
         <w:drawing>
-          <wp:anchor distT="0" distB="0" distL="114300" distR="114300" simplePos="0" relativeHeight="251662336" behindDoc="1" locked="0" layoutInCell="1" allowOverlap="1" wp14:anchorId="2D0A1B11" wp14:editId="26848B99">
+          <wp:anchor distT="0" distB="0" distL="114300" distR="114300" simplePos="0" relativeHeight="251662336" behindDoc="1" locked="0" layoutInCell="1" allowOverlap="1" wp14:anchorId="5CCA7A96" wp14:editId="0BB20652">
             <wp:simplePos x="0" y="0"/>
             <wp:positionH relativeFrom="column">
               <wp:posOffset>533400</wp:posOffset>

</xml_diff>